<commit_message>
nokkrar athugasemdir um kóðann bætt við
</commit_message>
<xml_diff>
--- a/Verkefni4/Assignment 4.docx
+++ b/Verkefni4/Assignment 4.docx
@@ -1,6 +1,6 @@
 
 <file path=word/document.xml><?xml version="1.0" encoding="utf-8"?>
-<w:document xmlns:wpc="http://schemas.microsoft.com/office/word/2010/wordprocessingCanvas" xmlns:cx="http://schemas.microsoft.com/office/drawing/2014/chartex" xmlns:cx1="http://schemas.microsoft.com/office/drawing/2015/9/8/chartex" xmlns:mc="http://schemas.openxmlformats.org/markup-compatibility/2006" xmlns:o="urn:schemas-microsoft-com:office:office" xmlns:r="http://schemas.openxmlformats.org/officeDocument/2006/relationships" xmlns:m="http://schemas.openxmlformats.org/officeDocument/2006/math" xmlns:v="urn:schemas-microsoft-com:vml" xmlns:wp14="http://schemas.microsoft.com/office/word/2010/wordprocessingDrawing" xmlns:wp="http://schemas.openxmlformats.org/drawingml/2006/wordprocessingDrawing" xmlns:w10="urn:schemas-microsoft-com:office:word" xmlns:w="http://schemas.openxmlformats.org/wordprocessingml/2006/main" xmlns:w14="http://schemas.microsoft.com/office/word/2010/wordml" xmlns:w15="http://schemas.microsoft.com/office/word/2012/wordml" xmlns:w16se="http://schemas.microsoft.com/office/word/2015/wordml/symex" xmlns:wpg="http://schemas.microsoft.com/office/word/2010/wordprocessingGroup" xmlns:wpi="http://schemas.microsoft.com/office/word/2010/wordprocessingInk" xmlns:wne="http://schemas.microsoft.com/office/word/2006/wordml" xmlns:wps="http://schemas.microsoft.com/office/word/2010/wordprocessingShape" mc:Ignorable="w14 w15 w16se wp14">
+<w:document xmlns:wpc="http://schemas.microsoft.com/office/word/2010/wordprocessingCanvas" xmlns:cx="http://schemas.microsoft.com/office/drawing/2014/chartex" xmlns:cx1="http://schemas.microsoft.com/office/drawing/2015/9/8/chartex" xmlns:cx2="http://schemas.microsoft.com/office/drawing/2015/10/21/chartex" xmlns:cx3="http://schemas.microsoft.com/office/drawing/2016/5/9/chartex" xmlns:cx4="http://schemas.microsoft.com/office/drawing/2016/5/10/chartex" xmlns:cx5="http://schemas.microsoft.com/office/drawing/2016/5/11/chartex" xmlns:cx6="http://schemas.microsoft.com/office/drawing/2016/5/12/chartex" xmlns:cx7="http://schemas.microsoft.com/office/drawing/2016/5/13/chartex" xmlns:cx8="http://schemas.microsoft.com/office/drawing/2016/5/14/chartex" xmlns:mc="http://schemas.openxmlformats.org/markup-compatibility/2006" xmlns:aink="http://schemas.microsoft.com/office/drawing/2016/ink" xmlns:am3d="http://schemas.microsoft.com/office/drawing/2017/model3d" xmlns:o="urn:schemas-microsoft-com:office:office" xmlns:r="http://schemas.openxmlformats.org/officeDocument/2006/relationships" xmlns:m="http://schemas.openxmlformats.org/officeDocument/2006/math" xmlns:v="urn:schemas-microsoft-com:vml" xmlns:wp14="http://schemas.microsoft.com/office/word/2010/wordprocessingDrawing" xmlns:wp="http://schemas.openxmlformats.org/drawingml/2006/wordprocessingDrawing" xmlns:w10="urn:schemas-microsoft-com:office:word" xmlns:w="http://schemas.openxmlformats.org/wordprocessingml/2006/main" xmlns:w14="http://schemas.microsoft.com/office/word/2010/wordml" xmlns:w15="http://schemas.microsoft.com/office/word/2012/wordml" xmlns:w16cid="http://schemas.microsoft.com/office/word/2016/wordml/cid" xmlns:w16se="http://schemas.microsoft.com/office/word/2015/wordml/symex" xmlns:wpg="http://schemas.microsoft.com/office/word/2010/wordprocessingGroup" xmlns:wpi="http://schemas.microsoft.com/office/word/2010/wordprocessingInk" xmlns:wne="http://schemas.microsoft.com/office/word/2006/wordml" xmlns:wps="http://schemas.microsoft.com/office/word/2010/wordprocessingShape" mc:Ignorable="w14 w15 w16se w16cid wp14">
   <w:body>
     <w:p>
       <w:pPr>
@@ -81,55 +81,51 @@
           <w:sz w:val="36"/>
         </w:rPr>
       </w:pPr>
-      <w:proofErr w:type="spellStart"/>
       <w:r>
         <w:rPr>
           <w:sz w:val="36"/>
         </w:rPr>
-        <w:t>Assignment</w:t>
-      </w:r>
-      <w:proofErr w:type="spellEnd"/>
-      <w:r>
+        <w:t>Assignment 4: Code Review</w:t>
+      </w:r>
+    </w:p>
+    <w:p>
+      <w:pPr>
+        <w:jc w:val="center"/>
         <w:rPr>
           <w:sz w:val="36"/>
         </w:rPr>
-        <w:t xml:space="preserve"> 4: </w:t>
-      </w:r>
-      <w:proofErr w:type="spellStart"/>
+      </w:pPr>
       <w:r>
         <w:rPr>
           <w:sz w:val="36"/>
         </w:rPr>
-        <w:t>Code</w:t>
-      </w:r>
-      <w:proofErr w:type="spellEnd"/>
-      <w:r>
-        <w:rPr>
-          <w:sz w:val="36"/>
-        </w:rPr>
-        <w:t xml:space="preserve"> </w:t>
-      </w:r>
-      <w:proofErr w:type="spellStart"/>
-      <w:r>
-        <w:rPr>
-          <w:sz w:val="36"/>
-        </w:rPr>
-        <w:t>Review</w:t>
-      </w:r>
-      <w:proofErr w:type="spellEnd"/>
+        <w:t>HBV501G - Hópur 8</w:t>
+      </w:r>
     </w:p>
     <w:p>
       <w:pPr>
         <w:jc w:val="center"/>
         <w:rPr>
-          <w:sz w:val="36"/>
-        </w:rPr>
-      </w:pPr>
-      <w:r>
-        <w:rPr>
-          <w:sz w:val="36"/>
-        </w:rPr>
-        <w:t>HBV501G - Hópur 8</w:t>
+          <w:sz w:val="28"/>
+        </w:rPr>
+      </w:pPr>
+      <w:r>
+        <w:rPr>
+          <w:sz w:val="28"/>
+        </w:rPr>
+        <w:t>Jón Guðjónsson</w:t>
+      </w:r>
+      <w:r>
+        <w:rPr>
+          <w:sz w:val="28"/>
+        </w:rPr>
+        <w:t xml:space="preserve"> – </w:t>
+      </w:r>
+      <w:r>
+        <w:rPr>
+          <w:sz w:val="28"/>
+        </w:rPr>
+        <w:t>jog35@hi.is</w:t>
       </w:r>
     </w:p>
     <w:p>
@@ -143,67 +139,13 @@
         <w:rPr>
           <w:sz w:val="28"/>
         </w:rPr>
-        <w:t>Jón Guðjónsson</w:t>
+        <w:t xml:space="preserve"> Sigurjón </w:t>
       </w:r>
       <w:r>
         <w:rPr>
           <w:sz w:val="28"/>
         </w:rPr>
-        <w:t xml:space="preserve"> – </w:t>
-      </w:r>
-      <w:r>
-        <w:rPr>
-          <w:sz w:val="28"/>
-        </w:rPr>
-        <w:t>jog35@</w:t>
-      </w:r>
-      <w:proofErr w:type="spellStart"/>
-      <w:r>
-        <w:rPr>
-          <w:sz w:val="28"/>
-        </w:rPr>
-        <w:t>hi</w:t>
-      </w:r>
-      <w:proofErr w:type="spellEnd"/>
-      <w:r>
-        <w:rPr>
-          <w:sz w:val="28"/>
-        </w:rPr>
-        <w:t>.is</w:t>
-      </w:r>
-    </w:p>
-    <w:p>
-      <w:pPr>
-        <w:jc w:val="center"/>
-        <w:rPr>
-          <w:sz w:val="28"/>
-        </w:rPr>
-      </w:pPr>
-      <w:r>
-        <w:rPr>
-          <w:sz w:val="28"/>
-        </w:rPr>
-        <w:t xml:space="preserve"> Sigurjón </w:t>
-      </w:r>
-      <w:r>
-        <w:rPr>
-          <w:sz w:val="28"/>
-        </w:rPr>
-        <w:t>Ólafsson – sio43@</w:t>
-      </w:r>
-      <w:proofErr w:type="spellStart"/>
-      <w:r>
-        <w:rPr>
-          <w:sz w:val="28"/>
-        </w:rPr>
-        <w:t>hi</w:t>
-      </w:r>
-      <w:proofErr w:type="spellEnd"/>
-      <w:r>
-        <w:rPr>
-          <w:sz w:val="28"/>
-        </w:rPr>
-        <w:t>.is</w:t>
+        <w:t>Ólafsson – sio43@hi.is</w:t>
       </w:r>
     </w:p>
     <w:p>
@@ -247,8 +189,6 @@
         </w:rPr>
         <w:br w:type="page"/>
       </w:r>
-      <w:bookmarkStart w:id="0" w:name="_GoBack"/>
-      <w:bookmarkEnd w:id="0"/>
     </w:p>
     <w:p>
       <w:pPr>
@@ -358,15 +298,7 @@
         <w:t xml:space="preserve"> og sækir </w:t>
       </w:r>
       <w:r>
-        <w:t>ekki virkni úr öðrum forritasöfnum (e.</w:t>
-      </w:r>
-      <w:proofErr w:type="spellStart"/>
-      <w:r>
-        <w:t>packages</w:t>
-      </w:r>
-      <w:proofErr w:type="spellEnd"/>
-      <w:r>
-        <w:t>).</w:t>
+        <w:t>ekki virkni úr öðrum forritasöfnum (e.packages).</w:t>
       </w:r>
     </w:p>
     <w:p>
@@ -391,13 +323,8 @@
       <w:r>
         <w:t xml:space="preserve">. </w:t>
       </w:r>
-      <w:proofErr w:type="spellStart"/>
-      <w:r>
-        <w:t>Github</w:t>
-      </w:r>
-      <w:proofErr w:type="spellEnd"/>
-      <w:r>
-        <w:t xml:space="preserve"> geymsla hópsins gefur til kynna að v</w:t>
+      <w:r>
+        <w:t>Github geymsla hópsins gefur til kynna að v</w:t>
       </w:r>
       <w:r>
         <w:t xml:space="preserve">erkskipulag </w:t>
@@ -418,15 +345,7 @@
         <w:t xml:space="preserve"> </w:t>
       </w:r>
       <w:r>
-        <w:t xml:space="preserve">gefa tilgang þeirra almennt vel til kynna og í öllum klösum eru mikið af athugasemdum (e. </w:t>
-      </w:r>
-      <w:proofErr w:type="spellStart"/>
-      <w:r>
-        <w:t>comments</w:t>
-      </w:r>
-      <w:proofErr w:type="spellEnd"/>
-      <w:r>
-        <w:t>) sem útskýra vel t</w:t>
+        <w:t>gefa tilgang þeirra almennt vel til kynna og í öllum klösum eru mikið af athugasemdum (e. comments) sem útskýra vel t</w:t>
       </w:r>
       <w:r>
         <w:t>ilga</w:t>
@@ -444,23 +363,7 @@
         <w:t xml:space="preserve"> </w:t>
       </w:r>
       <w:r>
-        <w:t xml:space="preserve">Uppbygging verkefnisins fylgir einnig vel öllum MVC venjum og klasar eru vel aðskildir frá hvor öðrum (e. </w:t>
-      </w:r>
-      <w:proofErr w:type="spellStart"/>
-      <w:r>
-        <w:t>loose</w:t>
-      </w:r>
-      <w:proofErr w:type="spellEnd"/>
-      <w:r>
-        <w:t xml:space="preserve"> </w:t>
-      </w:r>
-      <w:proofErr w:type="spellStart"/>
-      <w:r>
-        <w:t>coupling</w:t>
-      </w:r>
-      <w:proofErr w:type="spellEnd"/>
-      <w:r>
-        <w:t xml:space="preserve">). Forritunarkóði er enn fremur samræmdur og ekki er að greina munur á útliti eða formi hans eftir því hver forritaði hvern hluta verkefnisins.  </w:t>
+        <w:t xml:space="preserve">Uppbygging verkefnisins fylgir einnig vel öllum MVC venjum og klasar eru vel aðskildir frá hvor öðrum (e. loose coupling). Forritunarkóði er enn fremur samræmdur og ekki er að greina munur á útliti eða formi hans eftir því hver forritaði hvern hluta verkefnisins.  </w:t>
       </w:r>
     </w:p>
     <w:p>
@@ -497,15 +400,7 @@
         <w:t xml:space="preserve">Hér að neðan má finna samantekt á ýmsum atriðum sem komu upp við yfirferð hópsins á verkefninu. Fyrst er farið í gegnum atriði sem tengjast almennri virkni forritsins (notendaviðmót, villur í keyrslu o.s.fv.) og svo í kjölfarið er farið yfir atriði sem </w:t>
       </w:r>
       <w:r>
-        <w:t xml:space="preserve">varða forritunarkóðann </w:t>
-      </w:r>
-      <w:proofErr w:type="spellStart"/>
-      <w:r>
-        <w:t>sjálfann</w:t>
-      </w:r>
-      <w:proofErr w:type="spellEnd"/>
-      <w:r>
-        <w:t>.</w:t>
+        <w:t>varða forritunarkóðann sjálfann.</w:t>
       </w:r>
     </w:p>
     <w:p>
@@ -519,70 +414,28 @@
         <w:rPr>
           <w:b/>
         </w:rPr>
-        <w:t xml:space="preserve">Athugið að við prófun var verkefnið ekki keyrt á </w:t>
-      </w:r>
-      <w:proofErr w:type="spellStart"/>
-      <w:r>
+        <w:t>Athugið að við prófun var verkefnið ekki keyrt á PostgreSQL gagnagrunni heldur á H2 gagnagrunni og því er huganlegt að eitthvað af þeim villum sem komu upp við keyrslu geri það ekki þegar keyrt er á PostgreSQL.</w:t>
+      </w:r>
+    </w:p>
+    <w:p>
+      <w:pPr>
+        <w:jc w:val="both"/>
         <w:rPr>
           <w:b/>
         </w:rPr>
-        <w:t>PostgreSQL</w:t>
-      </w:r>
-      <w:proofErr w:type="spellEnd"/>
-      <w:r>
+      </w:pPr>
+    </w:p>
+    <w:p>
+      <w:pPr>
+        <w:jc w:val="both"/>
         <w:rPr>
           <w:b/>
         </w:rPr>
-        <w:t xml:space="preserve"> gagnagrunni heldur á H2 gagnagrunni og því er </w:t>
-      </w:r>
-      <w:proofErr w:type="spellStart"/>
+      </w:pPr>
       <w:r>
         <w:rPr>
           <w:b/>
         </w:rPr>
-        <w:t>huganlegt</w:t>
-      </w:r>
-      <w:proofErr w:type="spellEnd"/>
-      <w:r>
-        <w:rPr>
-          <w:b/>
-        </w:rPr>
-        <w:t xml:space="preserve"> að eitthvað af þeim villum sem komu upp við keyrslu geri það ekki þegar keyrt er á </w:t>
-      </w:r>
-      <w:proofErr w:type="spellStart"/>
-      <w:r>
-        <w:rPr>
-          <w:b/>
-        </w:rPr>
-        <w:t>PostgreSQL</w:t>
-      </w:r>
-      <w:proofErr w:type="spellEnd"/>
-      <w:r>
-        <w:rPr>
-          <w:b/>
-        </w:rPr>
-        <w:t>.</w:t>
-      </w:r>
-    </w:p>
-    <w:p>
-      <w:pPr>
-        <w:jc w:val="both"/>
-        <w:rPr>
-          <w:b/>
-        </w:rPr>
-      </w:pPr>
-    </w:p>
-    <w:p>
-      <w:pPr>
-        <w:jc w:val="both"/>
-        <w:rPr>
-          <w:b/>
-        </w:rPr>
-      </w:pPr>
-      <w:r>
-        <w:rPr>
-          <w:b/>
-        </w:rPr>
         <w:t>Almenn virkni</w:t>
       </w:r>
     </w:p>
@@ -596,15 +449,7 @@
         <w:jc w:val="both"/>
       </w:pPr>
       <w:r>
-        <w:t>Allar URL tilvísanir forritsins eru í lágstöfum nema tilvísunin /</w:t>
-      </w:r>
-      <w:proofErr w:type="spellStart"/>
-      <w:r>
-        <w:t>ShowAllAdvertisments</w:t>
-      </w:r>
-      <w:proofErr w:type="spellEnd"/>
-      <w:r>
-        <w:t xml:space="preserve">. </w:t>
+        <w:t xml:space="preserve">Allar URL tilvísanir forritsins eru í lágstöfum nema tilvísunin /ShowAllAdvertisments. </w:t>
       </w:r>
     </w:p>
     <w:p>
@@ -617,15 +462,7 @@
         <w:jc w:val="both"/>
       </w:pPr>
       <w:r>
-        <w:t xml:space="preserve">Mætti bæta við hlekkjum á margar síður sem gefa notanda kleyft að fara til baka. Að sama skapi mætti bæta við valrönd (e. </w:t>
-      </w:r>
-      <w:proofErr w:type="spellStart"/>
-      <w:r>
-        <w:t>menu</w:t>
-      </w:r>
-      <w:proofErr w:type="spellEnd"/>
-      <w:r>
-        <w:t>) þar sem finna má hlekki inn á allar þær síður sem viðkomandi notandi hefur aðgang að.</w:t>
+        <w:t>Mætti bæta við hlekkjum á margar síður sem gefa notanda kleyft að fara til baka. Að sama skapi mætti bæta við valrönd (e. menu) þar sem finna má hlekki inn á allar þær síður sem viðkomandi notandi hefur aðgang að.</w:t>
       </w:r>
     </w:p>
     <w:p>
@@ -641,23 +478,7 @@
         <w:t xml:space="preserve">Til að búa til auglýsingu þarf að fara inn á „Heimasvæði“ og velja </w:t>
       </w:r>
       <w:r>
-        <w:t>„Setja inn nýja auglýsingu“. Mætti bæta þeim valmöguleika við á síðurnar /</w:t>
-      </w:r>
-      <w:proofErr w:type="spellStart"/>
-      <w:r>
-        <w:t>advertisments</w:t>
-      </w:r>
-      <w:proofErr w:type="spellEnd"/>
-      <w:r>
-        <w:t xml:space="preserve"> („Skoða auglýsingar“) og /</w:t>
-      </w:r>
-      <w:proofErr w:type="spellStart"/>
-      <w:r>
-        <w:t>search</w:t>
-      </w:r>
-      <w:proofErr w:type="spellEnd"/>
-      <w:r>
-        <w:t xml:space="preserve"> („Leita í auglýsingum“).</w:t>
+        <w:t>„Setja inn nýja auglýsingu“. Mætti bæta þeim valmöguleika við á síðurnar /advertisments („Skoða auglýsingar“) og /search („Leita í auglýsingum“).</w:t>
       </w:r>
     </w:p>
     <w:p>
@@ -671,15 +492,7 @@
       </w:pPr>
       <w:r>
         <w:lastRenderedPageBreak/>
-        <w:t xml:space="preserve">Hægt er að búa til notanda sem hefur ekkert notendanafn, tölvupóstfang eða </w:t>
-      </w:r>
-      <w:proofErr w:type="spellStart"/>
-      <w:r>
-        <w:t>password</w:t>
-      </w:r>
-      <w:proofErr w:type="spellEnd"/>
-      <w:r>
-        <w:t xml:space="preserve"> (skilja alla textareiti eftir tóma). Þegar slíkur notandi er búinn til koma upp ýmsar villur í keyrslu þar sem ekki ekki er hægt að finna neinar upplýsingar í gagnagrunni.</w:t>
+        <w:t>Hægt er að búa til notanda sem hefur ekkert notendanafn, tölvupóstfang eða password (skilja alla textareiti eftir tóma). Þegar slíkur notandi er búinn til koma upp ýmsar villur í keyrslu þar sem ekki ekki er hægt að finna neinar upplýsingar í gagnagrunni.</w:t>
       </w:r>
     </w:p>
     <w:p>
@@ -692,31 +505,7 @@
         <w:jc w:val="both"/>
       </w:pPr>
       <w:r>
-        <w:t>Hægt er að búa til notanda með tölvupóst sem endar ekki á .</w:t>
-      </w:r>
-      <w:proofErr w:type="spellStart"/>
-      <w:r>
-        <w:t>xxx</w:t>
-      </w:r>
-      <w:proofErr w:type="spellEnd"/>
-      <w:r>
-        <w:t xml:space="preserve"> (t.d. með póstfangið </w:t>
-      </w:r>
-      <w:proofErr w:type="spellStart"/>
-      <w:r>
-        <w:t>hallo</w:t>
-      </w:r>
-      <w:proofErr w:type="spellEnd"/>
-      <w:r>
-        <w:t>@</w:t>
-      </w:r>
-      <w:proofErr w:type="spellStart"/>
-      <w:r>
-        <w:t>hallo</w:t>
-      </w:r>
-      <w:proofErr w:type="spellEnd"/>
-      <w:r>
-        <w:t xml:space="preserve"> frekar en </w:t>
+        <w:t xml:space="preserve">Hægt er að búa til notanda með tölvupóst sem endar ekki á .xxx (t.d. með póstfangið hallo@hallo frekar en </w:t>
       </w:r>
       <w:hyperlink r:id="rId9" w:history="1">
         <w:r>
@@ -818,15 +607,7 @@
         <w:jc w:val="both"/>
       </w:pPr>
       <w:r>
-        <w:t xml:space="preserve">Þegar leitað er að auglýsingu mættu leitarskilyrðin haldast í textareitum og krossreitum (e. </w:t>
-      </w:r>
-      <w:proofErr w:type="spellStart"/>
-      <w:r>
-        <w:t>checkboxes</w:t>
-      </w:r>
-      <w:proofErr w:type="spellEnd"/>
-      <w:r>
-        <w:t>). Eins og nú er hverfa þau þegar leit er framkvæmd.</w:t>
+        <w:t>Þegar leitað er að auglýsingu mættu leitarskilyrðin haldast í textareitum og krossreitum (e. checkboxes). Eins og nú er hverfa þau þegar leit er framkvæmd.</w:t>
       </w:r>
     </w:p>
     <w:p>
@@ -858,21 +639,41 @@
         <w:rPr>
           <w:b/>
         </w:rPr>
-        <w:t xml:space="preserve">Kóði (e. </w:t>
-      </w:r>
-      <w:proofErr w:type="spellStart"/>
-      <w:r>
+        <w:t>Kóði (e. code)</w:t>
+      </w:r>
+    </w:p>
+    <w:p>
+      <w:pPr>
+        <w:pStyle w:val="ListParagraph"/>
+        <w:numPr>
+          <w:ilvl w:val="0"/>
+          <w:numId w:val="3"/>
+        </w:numPr>
+        <w:ind w:left="360"/>
+        <w:jc w:val="both"/>
         <w:rPr>
           <w:b/>
         </w:rPr>
-        <w:t>code</w:t>
-      </w:r>
-      <w:proofErr w:type="spellEnd"/>
-      <w:r>
+      </w:pPr>
+      <w:r>
+        <w:t>Klasinn User er ekki notaður í neina virkni.</w:t>
+      </w:r>
+    </w:p>
+    <w:p>
+      <w:pPr>
+        <w:pStyle w:val="ListParagraph"/>
+        <w:numPr>
+          <w:ilvl w:val="0"/>
+          <w:numId w:val="3"/>
+        </w:numPr>
+        <w:ind w:left="360"/>
+        <w:jc w:val="both"/>
         <w:rPr>
           <w:b/>
         </w:rPr>
-        <w:t>)</w:t>
+      </w:pPr>
+      <w:r>
+        <w:t>Klasinn Product er ekki notaður í neina virkni.</w:t>
       </w:r>
     </w:p>
     <w:p>
@@ -889,15 +690,7 @@
         </w:rPr>
       </w:pPr>
       <w:r>
-        <w:t xml:space="preserve">Klasinn </w:t>
-      </w:r>
-      <w:proofErr w:type="spellStart"/>
-      <w:r>
-        <w:t>User</w:t>
-      </w:r>
-      <w:proofErr w:type="spellEnd"/>
-      <w:r>
-        <w:t xml:space="preserve"> er ekki notaður í neina virkni.</w:t>
+        <w:t>Order er bara með tengingu við Buyer, mætti einnig setja inn tengingu við Seller svo hægt sé að sjá hver seldi vöruna.</w:t>
       </w:r>
     </w:p>
     <w:p>
@@ -914,108 +707,50 @@
         </w:rPr>
       </w:pPr>
       <w:r>
-        <w:t xml:space="preserve">Klasinn </w:t>
-      </w:r>
-      <w:proofErr w:type="spellStart"/>
-      <w:r>
-        <w:t>Product</w:t>
-      </w:r>
-      <w:proofErr w:type="spellEnd"/>
-      <w:r>
-        <w:t xml:space="preserve"> er ekki notaður í neina virkni.</w:t>
-      </w:r>
-    </w:p>
-    <w:p>
-      <w:pPr>
-        <w:pStyle w:val="ListParagraph"/>
-        <w:numPr>
-          <w:ilvl w:val="0"/>
-          <w:numId w:val="3"/>
-        </w:numPr>
-        <w:ind w:left="360"/>
+        <w:t>Í Seller eru tveir listar af Advertisment (active og past).</w:t>
+      </w:r>
+      <w:r>
+        <w:t xml:space="preserve"> Seinni listinn virðist ekki vera notaður, líklega leifar af eldri útfærslu sem síðan var breytt</w:t>
+      </w:r>
+      <w:r>
+        <w:t>.</w:t>
+      </w:r>
+    </w:p>
+    <w:p>
+      <w:pPr>
+        <w:pStyle w:val="ListParagraph"/>
+        <w:numPr>
+          <w:ilvl w:val="0"/>
+          <w:numId w:val="4"/>
+        </w:numPr>
+        <w:ind w:left="348"/>
         <w:jc w:val="both"/>
         <w:rPr>
           <w:b/>
         </w:rPr>
       </w:pPr>
-      <w:proofErr w:type="spellStart"/>
-      <w:r>
-        <w:t>Order</w:t>
-      </w:r>
-      <w:proofErr w:type="spellEnd"/>
-      <w:r>
-        <w:t xml:space="preserve"> er bara með tengingu við </w:t>
-      </w:r>
-      <w:proofErr w:type="spellStart"/>
-      <w:r>
-        <w:t>Buyer</w:t>
-      </w:r>
-      <w:proofErr w:type="spellEnd"/>
-      <w:r>
-        <w:t xml:space="preserve">, mætti einnig setja inn tengingu við </w:t>
-      </w:r>
-      <w:proofErr w:type="spellStart"/>
-      <w:r>
-        <w:t>Seller</w:t>
-      </w:r>
-      <w:proofErr w:type="spellEnd"/>
-      <w:r>
-        <w:t xml:space="preserve"> svo hægt sé að sjá hver seldi vöruna.</w:t>
-      </w:r>
-    </w:p>
-    <w:p>
-      <w:pPr>
-        <w:pStyle w:val="ListParagraph"/>
-        <w:numPr>
-          <w:ilvl w:val="0"/>
-          <w:numId w:val="3"/>
-        </w:numPr>
-        <w:ind w:left="360"/>
+      <w:r>
+        <w:t xml:space="preserve">Í OrderServiceImplementation er aðferðin (e. method) totalPrice sem er notuð til þess að reikna heildarverð pöntunar. Aðferðin nær í magn vöru úr OrderItem hlut og verðið í Addvertisment hlut. Hugsanlega er betra að geyma þessar upplýsingar í sama klasa og liklega væri best að færa eigindin úr OrderItem inn í Addvertisment (sameina þessa tvo klasa í einn). </w:t>
+      </w:r>
+    </w:p>
+    <w:p>
+      <w:pPr>
+        <w:pStyle w:val="ListParagraph"/>
+        <w:numPr>
+          <w:ilvl w:val="0"/>
+          <w:numId w:val="4"/>
+        </w:numPr>
+        <w:ind w:left="348"/>
         <w:jc w:val="both"/>
         <w:rPr>
           <w:b/>
         </w:rPr>
       </w:pPr>
       <w:r>
-        <w:t xml:space="preserve">Í </w:t>
-      </w:r>
-      <w:proofErr w:type="spellStart"/>
-      <w:r>
-        <w:t>Seller</w:t>
-      </w:r>
-      <w:proofErr w:type="spellEnd"/>
-      <w:r>
-        <w:t xml:space="preserve"> eru tveir listar af </w:t>
-      </w:r>
-      <w:proofErr w:type="spellStart"/>
-      <w:r>
-        <w:t>Advertisment</w:t>
-      </w:r>
-      <w:proofErr w:type="spellEnd"/>
-      <w:r>
-        <w:t xml:space="preserve"> (</w:t>
-      </w:r>
-      <w:proofErr w:type="spellStart"/>
-      <w:r>
-        <w:t>active</w:t>
-      </w:r>
-      <w:proofErr w:type="spellEnd"/>
-      <w:r>
-        <w:t xml:space="preserve"> og </w:t>
-      </w:r>
-      <w:proofErr w:type="spellStart"/>
-      <w:r>
-        <w:t>past</w:t>
-      </w:r>
-      <w:proofErr w:type="spellEnd"/>
-      <w:r>
-        <w:t>).</w:t>
-      </w:r>
-      <w:r>
-        <w:t xml:space="preserve"> Seinni listinn virðist ekki vera notaður, líklega leifar af eldri útfærslu sem síðan var breytt</w:t>
-      </w:r>
-      <w:r>
-        <w:t>.</w:t>
+        <w:t>Má skoða hvort ekki sé skynsamlegt að sameina virkni í OrderController og OrderItemController í einn klasa. Virkni þeirra er nátengd og betra að vera ekki með of marga klasa</w:t>
+      </w:r>
+      <w:r>
+        <w:t xml:space="preserve"> ef hægt er að komast hjá því.</w:t>
       </w:r>
     </w:p>
     <w:p>
@@ -1032,71 +767,10 @@
         </w:rPr>
       </w:pPr>
       <w:r>
-        <w:t xml:space="preserve">Í </w:t>
-      </w:r>
-      <w:proofErr w:type="spellStart"/>
-      <w:r>
-        <w:t>OrderServiceImplementation</w:t>
-      </w:r>
-      <w:proofErr w:type="spellEnd"/>
-      <w:r>
-        <w:t xml:space="preserve"> er aðferðin (e. </w:t>
-      </w:r>
-      <w:proofErr w:type="spellStart"/>
-      <w:r>
-        <w:t>method</w:t>
-      </w:r>
-      <w:proofErr w:type="spellEnd"/>
-      <w:r>
-        <w:t xml:space="preserve">) </w:t>
-      </w:r>
-      <w:proofErr w:type="spellStart"/>
-      <w:r>
-        <w:t>totalPrice</w:t>
-      </w:r>
-      <w:proofErr w:type="spellEnd"/>
-      <w:r>
-        <w:t xml:space="preserve"> sem er notuð til þess að reikna heildarverð pöntunar. Aðferðin nær í magn vöru úr </w:t>
-      </w:r>
-      <w:proofErr w:type="spellStart"/>
-      <w:r>
-        <w:t>OrderItem</w:t>
-      </w:r>
-      <w:proofErr w:type="spellEnd"/>
-      <w:r>
-        <w:t xml:space="preserve"> hlut og verðið í </w:t>
-      </w:r>
-      <w:proofErr w:type="spellStart"/>
-      <w:r>
-        <w:t>Addvertisment</w:t>
-      </w:r>
-      <w:proofErr w:type="spellEnd"/>
-      <w:r>
-        <w:t xml:space="preserve"> hlut. Hugsanlega er betra að geyma þessar upplýsingar í sama klasa og </w:t>
-      </w:r>
-      <w:proofErr w:type="spellStart"/>
-      <w:r>
-        <w:t>liklega</w:t>
-      </w:r>
-      <w:proofErr w:type="spellEnd"/>
-      <w:r>
-        <w:t xml:space="preserve"> væri best að færa eigindin úr </w:t>
-      </w:r>
-      <w:proofErr w:type="spellStart"/>
-      <w:r>
-        <w:t>OrderItem</w:t>
-      </w:r>
-      <w:proofErr w:type="spellEnd"/>
-      <w:r>
-        <w:t xml:space="preserve"> inn í </w:t>
-      </w:r>
-      <w:proofErr w:type="spellStart"/>
-      <w:r>
-        <w:t>Addvertisment</w:t>
-      </w:r>
-      <w:proofErr w:type="spellEnd"/>
-      <w:r>
-        <w:t xml:space="preserve"> (sameina þessa tvo klasa í einn). </w:t>
+        <w:t xml:space="preserve">Má einnig skoða hvort ekki sé skynsamlegt að </w:t>
+      </w:r>
+      <w:r>
+        <w:t>sameina SellerController og BuyerController og hugsanlega líka LoginController af sömu ástæðu.</w:t>
       </w:r>
     </w:p>
     <w:p>
@@ -1113,26 +787,7 @@
         </w:rPr>
       </w:pPr>
       <w:r>
-        <w:t xml:space="preserve">Má skoða hvort ekki sé skynsamlegt að sameina virkni í </w:t>
-      </w:r>
-      <w:proofErr w:type="spellStart"/>
-      <w:r>
-        <w:t>OrderController</w:t>
-      </w:r>
-      <w:proofErr w:type="spellEnd"/>
-      <w:r>
-        <w:t xml:space="preserve"> og </w:t>
-      </w:r>
-      <w:proofErr w:type="spellStart"/>
-      <w:r>
-        <w:t>OrderItemController</w:t>
-      </w:r>
-      <w:proofErr w:type="spellEnd"/>
-      <w:r>
-        <w:t xml:space="preserve"> í einn klasa. Virkni þeirra er nátengd og betra að vera ekki með of marga klasa</w:t>
-      </w:r>
-      <w:r>
-        <w:t xml:space="preserve"> ef hægt er að komast hjá því.</w:t>
+        <w:t>Í LoginController eru tvær aðferðir sem skilgreina breyturnar exists1 og exists2 til þess að athuga hvort að til sé ákveðið tölvupóstfang í Buyer og Seller töflunum. Myndi auka lesanleika að nota frekar t.d. sellerExists og buyerExists.</w:t>
       </w:r>
     </w:p>
     <w:p>
@@ -1149,34 +804,29 @@
         </w:rPr>
       </w:pPr>
       <w:r>
-        <w:t xml:space="preserve">Má einnig skoða hvort ekki sé skynsamlegt að </w:t>
-      </w:r>
-      <w:r>
-        <w:t xml:space="preserve">sameina </w:t>
-      </w:r>
-      <w:proofErr w:type="spellStart"/>
-      <w:r>
-        <w:t>SellerController</w:t>
-      </w:r>
-      <w:proofErr w:type="spellEnd"/>
-      <w:r>
-        <w:t xml:space="preserve"> og </w:t>
-      </w:r>
-      <w:proofErr w:type="spellStart"/>
-      <w:r>
-        <w:t>BuyerController</w:t>
-      </w:r>
-      <w:proofErr w:type="spellEnd"/>
-      <w:r>
-        <w:t xml:space="preserve"> og hugsanlega líka </w:t>
-      </w:r>
-      <w:proofErr w:type="spellStart"/>
-      <w:r>
-        <w:t>LoginController</w:t>
-      </w:r>
-      <w:proofErr w:type="spellEnd"/>
-      <w:r>
-        <w:t xml:space="preserve"> af sömu ástæðu.</w:t>
+        <w:rPr>
+          <w:bCs/>
+        </w:rPr>
+        <w:t>Í AvertisementServiceImplemenation er</w:t>
+      </w:r>
+      <w:r>
+        <w:rPr>
+          <w:bCs/>
+        </w:rPr>
+        <w:t xml:space="preserve"> aðferð updateActive sem uppfærir auglýsingu í að hún sé </w:t>
+      </w:r>
+      <w:r>
+        <w:rPr>
+          <w:bCs/>
+        </w:rPr>
+        <w:t xml:space="preserve">ekki lengur til ef expireDate er komið yfir dagetningu(LocaDateTime), það er notað dagsetningu og </w:t>
+      </w:r>
+      <w:r>
+        <w:rPr>
+          <w:bCs/>
+        </w:rPr>
+        <w:lastRenderedPageBreak/>
+        <w:t>tímasetningu fyrir expireDate og LocatDate væri kannski betra að nota bara dagsetningu og nota þá SimpleDateFormat fallið.</w:t>
       </w:r>
     </w:p>
     <w:p>
@@ -1193,53 +843,82 @@
         </w:rPr>
       </w:pPr>
       <w:r>
-        <w:t xml:space="preserve">Í </w:t>
-      </w:r>
-      <w:proofErr w:type="spellStart"/>
-      <w:r>
-        <w:t>LoginController</w:t>
-      </w:r>
-      <w:proofErr w:type="spellEnd"/>
-      <w:r>
-        <w:t xml:space="preserve"> eru tvær aðferðir sem skilgreina breyturnar exists1 og exists2 til þess að athuga hvort að til sé ákveðið tölvupóstfang í </w:t>
-      </w:r>
-      <w:proofErr w:type="spellStart"/>
-      <w:r>
-        <w:t>Buyer</w:t>
-      </w:r>
-      <w:proofErr w:type="spellEnd"/>
-      <w:r>
-        <w:t xml:space="preserve"> og </w:t>
-      </w:r>
-      <w:proofErr w:type="spellStart"/>
-      <w:r>
-        <w:t>Seller</w:t>
-      </w:r>
-      <w:proofErr w:type="spellEnd"/>
-      <w:r>
-        <w:t xml:space="preserve"> töflunum. Myndi auka lesanleika að nota frekar t.d. </w:t>
-      </w:r>
-      <w:proofErr w:type="spellStart"/>
-      <w:r>
-        <w:t>sellerExists</w:t>
-      </w:r>
-      <w:proofErr w:type="spellEnd"/>
-      <w:r>
-        <w:t xml:space="preserve"> og </w:t>
-      </w:r>
-      <w:proofErr w:type="spellStart"/>
-      <w:r>
-        <w:t>buyerExists</w:t>
-      </w:r>
-      <w:proofErr w:type="spellEnd"/>
-      <w:r>
-        <w:t>.</w:t>
-      </w:r>
-    </w:p>
-    <w:p>
-      <w:pPr>
-        <w:pStyle w:val="ListParagraph"/>
-        <w:ind w:left="1428"/>
+        <w:rPr>
+          <w:bCs/>
+        </w:rPr>
+        <w:t>Í aðferðinni filterByTags</w:t>
+      </w:r>
+      <w:r>
+        <w:rPr>
+          <w:bCs/>
+        </w:rPr>
+        <w:t xml:space="preserve"> í sama</w:t>
+      </w:r>
+      <w:r>
+        <w:rPr>
+          <w:bCs/>
+        </w:rPr>
+        <w:t xml:space="preserve"> klasa</w:t>
+      </w:r>
+      <w:r>
+        <w:rPr>
+          <w:bCs/>
+        </w:rPr>
+        <w:t xml:space="preserve"> eru tvær if setningar í </w:t>
+      </w:r>
+      <w:r>
+        <w:rPr>
+          <w:bCs/>
+        </w:rPr>
+        <w:t>línu 129 og 130, það er hægt að sameina þær með AND operator (&amp;&amp;) sem myndi auka lesanleika.</w:t>
+      </w:r>
+    </w:p>
+    <w:p>
+      <w:pPr>
+        <w:pStyle w:val="ListParagraph"/>
+        <w:numPr>
+          <w:ilvl w:val="0"/>
+          <w:numId w:val="4"/>
+        </w:numPr>
+        <w:ind w:left="348"/>
+        <w:jc w:val="both"/>
+        <w:rPr>
+          <w:b/>
+        </w:rPr>
+      </w:pPr>
+      <w:r>
+        <w:rPr>
+          <w:bCs/>
+        </w:rPr>
+        <w:t>Væri kannski betra að nota frekar Try catch í línu 87 í OrderController</w:t>
+      </w:r>
+    </w:p>
+    <w:p>
+      <w:pPr>
+        <w:pStyle w:val="ListParagraph"/>
+        <w:numPr>
+          <w:ilvl w:val="0"/>
+          <w:numId w:val="4"/>
+        </w:numPr>
+        <w:ind w:left="348"/>
+        <w:jc w:val="both"/>
+        <w:rPr>
+          <w:b/>
+        </w:rPr>
+      </w:pPr>
+      <w:r>
+        <w:rPr>
+          <w:bCs/>
+        </w:rPr>
+        <w:t>Það er hægt að hafa aðferðina(e.method) login í Buyer-SellerServiceimplementation meira lesanlegri með að t.d sameina nokkrar if setningar eða raða þeim betur og hafa Buyer exist efst í aðferðinni.</w:t>
+      </w:r>
+      <w:bookmarkStart w:id="0" w:name="_GoBack"/>
+      <w:bookmarkEnd w:id="0"/>
+    </w:p>
+    <w:p>
+      <w:pPr>
+        <w:pStyle w:val="ListParagraph"/>
+        <w:ind w:left="348"/>
         <w:jc w:val="both"/>
         <w:rPr>
           <w:b/>
@@ -1265,7 +944,7 @@
 </file>
 
 <file path=word/endnotes.xml><?xml version="1.0" encoding="utf-8"?>
-<w:endnotes xmlns:wpc="http://schemas.microsoft.com/office/word/2010/wordprocessingCanvas" xmlns:cx="http://schemas.microsoft.com/office/drawing/2014/chartex" xmlns:cx1="http://schemas.microsoft.com/office/drawing/2015/9/8/chartex" xmlns:mc="http://schemas.openxmlformats.org/markup-compatibility/2006" xmlns:o="urn:schemas-microsoft-com:office:office" xmlns:r="http://schemas.openxmlformats.org/officeDocument/2006/relationships" xmlns:m="http://schemas.openxmlformats.org/officeDocument/2006/math" xmlns:v="urn:schemas-microsoft-com:vml" xmlns:wp14="http://schemas.microsoft.com/office/word/2010/wordprocessingDrawing" xmlns:wp="http://schemas.openxmlformats.org/drawingml/2006/wordprocessingDrawing" xmlns:w10="urn:schemas-microsoft-com:office:word" xmlns:w="http://schemas.openxmlformats.org/wordprocessingml/2006/main" xmlns:w14="http://schemas.microsoft.com/office/word/2010/wordml" xmlns:w15="http://schemas.microsoft.com/office/word/2012/wordml" xmlns:w16se="http://schemas.microsoft.com/office/word/2015/wordml/symex" xmlns:wpg="http://schemas.microsoft.com/office/word/2010/wordprocessingGroup" xmlns:wpi="http://schemas.microsoft.com/office/word/2010/wordprocessingInk" xmlns:wne="http://schemas.microsoft.com/office/word/2006/wordml" xmlns:wps="http://schemas.microsoft.com/office/word/2010/wordprocessingShape" mc:Ignorable="w14 w15 w16se wp14">
+<w:endnotes xmlns:wpc="http://schemas.microsoft.com/office/word/2010/wordprocessingCanvas" xmlns:cx="http://schemas.microsoft.com/office/drawing/2014/chartex" xmlns:cx1="http://schemas.microsoft.com/office/drawing/2015/9/8/chartex" xmlns:cx2="http://schemas.microsoft.com/office/drawing/2015/10/21/chartex" xmlns:cx3="http://schemas.microsoft.com/office/drawing/2016/5/9/chartex" xmlns:cx4="http://schemas.microsoft.com/office/drawing/2016/5/10/chartex" xmlns:cx5="http://schemas.microsoft.com/office/drawing/2016/5/11/chartex" xmlns:cx6="http://schemas.microsoft.com/office/drawing/2016/5/12/chartex" xmlns:cx7="http://schemas.microsoft.com/office/drawing/2016/5/13/chartex" xmlns:cx8="http://schemas.microsoft.com/office/drawing/2016/5/14/chartex" xmlns:mc="http://schemas.openxmlformats.org/markup-compatibility/2006" xmlns:aink="http://schemas.microsoft.com/office/drawing/2016/ink" xmlns:am3d="http://schemas.microsoft.com/office/drawing/2017/model3d" xmlns:o="urn:schemas-microsoft-com:office:office" xmlns:r="http://schemas.openxmlformats.org/officeDocument/2006/relationships" xmlns:m="http://schemas.openxmlformats.org/officeDocument/2006/math" xmlns:v="urn:schemas-microsoft-com:vml" xmlns:wp14="http://schemas.microsoft.com/office/word/2010/wordprocessingDrawing" xmlns:wp="http://schemas.openxmlformats.org/drawingml/2006/wordprocessingDrawing" xmlns:w10="urn:schemas-microsoft-com:office:word" xmlns:w="http://schemas.openxmlformats.org/wordprocessingml/2006/main" xmlns:w14="http://schemas.microsoft.com/office/word/2010/wordml" xmlns:w15="http://schemas.microsoft.com/office/word/2012/wordml" xmlns:w16cid="http://schemas.microsoft.com/office/word/2016/wordml/cid" xmlns:w16se="http://schemas.microsoft.com/office/word/2015/wordml/symex" xmlns:wpg="http://schemas.microsoft.com/office/word/2010/wordprocessingGroup" xmlns:wpi="http://schemas.microsoft.com/office/word/2010/wordprocessingInk" xmlns:wne="http://schemas.microsoft.com/office/word/2006/wordml" xmlns:wps="http://schemas.microsoft.com/office/word/2010/wordprocessingShape" mc:Ignorable="w14 w15 w16se w16cid wp14">
   <w:endnote w:type="separator" w:id="-1">
     <w:p>
       <w:pPr>
@@ -1290,7 +969,7 @@
 </file>
 
 <file path=word/footnotes.xml><?xml version="1.0" encoding="utf-8"?>
-<w:footnotes xmlns:wpc="http://schemas.microsoft.com/office/word/2010/wordprocessingCanvas" xmlns:cx="http://schemas.microsoft.com/office/drawing/2014/chartex" xmlns:cx1="http://schemas.microsoft.com/office/drawing/2015/9/8/chartex" xmlns:mc="http://schemas.openxmlformats.org/markup-compatibility/2006" xmlns:o="urn:schemas-microsoft-com:office:office" xmlns:r="http://schemas.openxmlformats.org/officeDocument/2006/relationships" xmlns:m="http://schemas.openxmlformats.org/officeDocument/2006/math" xmlns:v="urn:schemas-microsoft-com:vml" xmlns:wp14="http://schemas.microsoft.com/office/word/2010/wordprocessingDrawing" xmlns:wp="http://schemas.openxmlformats.org/drawingml/2006/wordprocessingDrawing" xmlns:w10="urn:schemas-microsoft-com:office:word" xmlns:w="http://schemas.openxmlformats.org/wordprocessingml/2006/main" xmlns:w14="http://schemas.microsoft.com/office/word/2010/wordml" xmlns:w15="http://schemas.microsoft.com/office/word/2012/wordml" xmlns:w16se="http://schemas.microsoft.com/office/word/2015/wordml/symex" xmlns:wpg="http://schemas.microsoft.com/office/word/2010/wordprocessingGroup" xmlns:wpi="http://schemas.microsoft.com/office/word/2010/wordprocessingInk" xmlns:wne="http://schemas.microsoft.com/office/word/2006/wordml" xmlns:wps="http://schemas.microsoft.com/office/word/2010/wordprocessingShape" mc:Ignorable="w14 w15 w16se wp14">
+<w:footnotes xmlns:wpc="http://schemas.microsoft.com/office/word/2010/wordprocessingCanvas" xmlns:cx="http://schemas.microsoft.com/office/drawing/2014/chartex" xmlns:cx1="http://schemas.microsoft.com/office/drawing/2015/9/8/chartex" xmlns:cx2="http://schemas.microsoft.com/office/drawing/2015/10/21/chartex" xmlns:cx3="http://schemas.microsoft.com/office/drawing/2016/5/9/chartex" xmlns:cx4="http://schemas.microsoft.com/office/drawing/2016/5/10/chartex" xmlns:cx5="http://schemas.microsoft.com/office/drawing/2016/5/11/chartex" xmlns:cx6="http://schemas.microsoft.com/office/drawing/2016/5/12/chartex" xmlns:cx7="http://schemas.microsoft.com/office/drawing/2016/5/13/chartex" xmlns:cx8="http://schemas.microsoft.com/office/drawing/2016/5/14/chartex" xmlns:mc="http://schemas.openxmlformats.org/markup-compatibility/2006" xmlns:aink="http://schemas.microsoft.com/office/drawing/2016/ink" xmlns:am3d="http://schemas.microsoft.com/office/drawing/2017/model3d" xmlns:o="urn:schemas-microsoft-com:office:office" xmlns:r="http://schemas.openxmlformats.org/officeDocument/2006/relationships" xmlns:m="http://schemas.openxmlformats.org/officeDocument/2006/math" xmlns:v="urn:schemas-microsoft-com:vml" xmlns:wp14="http://schemas.microsoft.com/office/word/2010/wordprocessingDrawing" xmlns:wp="http://schemas.openxmlformats.org/drawingml/2006/wordprocessingDrawing" xmlns:w10="urn:schemas-microsoft-com:office:word" xmlns:w="http://schemas.openxmlformats.org/wordprocessingml/2006/main" xmlns:w14="http://schemas.microsoft.com/office/word/2010/wordml" xmlns:w15="http://schemas.microsoft.com/office/word/2012/wordml" xmlns:w16cid="http://schemas.microsoft.com/office/word/2016/wordml/cid" xmlns:w16se="http://schemas.microsoft.com/office/word/2015/wordml/symex" xmlns:wpg="http://schemas.microsoft.com/office/word/2010/wordprocessingGroup" xmlns:wpi="http://schemas.microsoft.com/office/word/2010/wordprocessingInk" xmlns:wne="http://schemas.microsoft.com/office/word/2006/wordml" xmlns:wps="http://schemas.microsoft.com/office/word/2010/wordprocessingShape" mc:Ignorable="w14 w15 w16se w16cid wp14">
   <w:footnote w:type="separator" w:id="-1">
     <w:p>
       <w:pPr>
@@ -1331,7 +1010,7 @@
 </file>
 
 <file path=word/numbering.xml><?xml version="1.0" encoding="utf-8"?>
-<w:numbering xmlns:wpc="http://schemas.microsoft.com/office/word/2010/wordprocessingCanvas" xmlns:cx="http://schemas.microsoft.com/office/drawing/2014/chartex" xmlns:cx1="http://schemas.microsoft.com/office/drawing/2015/9/8/chartex" xmlns:mc="http://schemas.openxmlformats.org/markup-compatibility/2006" xmlns:o="urn:schemas-microsoft-com:office:office" xmlns:r="http://schemas.openxmlformats.org/officeDocument/2006/relationships" xmlns:m="http://schemas.openxmlformats.org/officeDocument/2006/math" xmlns:v="urn:schemas-microsoft-com:vml" xmlns:wp14="http://schemas.microsoft.com/office/word/2010/wordprocessingDrawing" xmlns:wp="http://schemas.openxmlformats.org/drawingml/2006/wordprocessingDrawing" xmlns:w10="urn:schemas-microsoft-com:office:word" xmlns:w="http://schemas.openxmlformats.org/wordprocessingml/2006/main" xmlns:w14="http://schemas.microsoft.com/office/word/2010/wordml" xmlns:w15="http://schemas.microsoft.com/office/word/2012/wordml" xmlns:w16se="http://schemas.microsoft.com/office/word/2015/wordml/symex" xmlns:wpg="http://schemas.microsoft.com/office/word/2010/wordprocessingGroup" xmlns:wpi="http://schemas.microsoft.com/office/word/2010/wordprocessingInk" xmlns:wne="http://schemas.microsoft.com/office/word/2006/wordml" xmlns:wps="http://schemas.microsoft.com/office/word/2010/wordprocessingShape" mc:Ignorable="w14 w15 w16se wp14">
+<w:numbering xmlns:wpc="http://schemas.microsoft.com/office/word/2010/wordprocessingCanvas" xmlns:cx="http://schemas.microsoft.com/office/drawing/2014/chartex" xmlns:cx1="http://schemas.microsoft.com/office/drawing/2015/9/8/chartex" xmlns:cx2="http://schemas.microsoft.com/office/drawing/2015/10/21/chartex" xmlns:cx3="http://schemas.microsoft.com/office/drawing/2016/5/9/chartex" xmlns:cx4="http://schemas.microsoft.com/office/drawing/2016/5/10/chartex" xmlns:cx5="http://schemas.microsoft.com/office/drawing/2016/5/11/chartex" xmlns:cx6="http://schemas.microsoft.com/office/drawing/2016/5/12/chartex" xmlns:cx7="http://schemas.microsoft.com/office/drawing/2016/5/13/chartex" xmlns:cx8="http://schemas.microsoft.com/office/drawing/2016/5/14/chartex" xmlns:mc="http://schemas.openxmlformats.org/markup-compatibility/2006" xmlns:aink="http://schemas.microsoft.com/office/drawing/2016/ink" xmlns:am3d="http://schemas.microsoft.com/office/drawing/2017/model3d" xmlns:o="urn:schemas-microsoft-com:office:office" xmlns:r="http://schemas.openxmlformats.org/officeDocument/2006/relationships" xmlns:m="http://schemas.openxmlformats.org/officeDocument/2006/math" xmlns:v="urn:schemas-microsoft-com:vml" xmlns:wp14="http://schemas.microsoft.com/office/word/2010/wordprocessingDrawing" xmlns:wp="http://schemas.openxmlformats.org/drawingml/2006/wordprocessingDrawing" xmlns:w10="urn:schemas-microsoft-com:office:word" xmlns:w="http://schemas.openxmlformats.org/wordprocessingml/2006/main" xmlns:w14="http://schemas.microsoft.com/office/word/2010/wordml" xmlns:w15="http://schemas.microsoft.com/office/word/2012/wordml" xmlns:w16cid="http://schemas.microsoft.com/office/word/2016/wordml/cid" xmlns:w16se="http://schemas.microsoft.com/office/word/2015/wordml/symex" xmlns:wpg="http://schemas.microsoft.com/office/word/2010/wordprocessingGroup" xmlns:wpi="http://schemas.microsoft.com/office/word/2010/wordprocessingInk" xmlns:wne="http://schemas.microsoft.com/office/word/2006/wordml" xmlns:wps="http://schemas.microsoft.com/office/word/2010/wordprocessingShape" mc:Ignorable="w14 w15 w16se w16cid wp14">
   <w:abstractNum w:abstractNumId="0" w15:restartNumberingAfterBreak="0">
     <w:nsid w:val="0C6B1D10"/>
     <w:multiLevelType w:val="hybridMultilevel"/>
@@ -1672,6 +1351,118 @@
     </w:lvl>
   </w:abstractNum>
   <w:abstractNum w:abstractNumId="3" w15:restartNumberingAfterBreak="0">
+    <w:nsid w:val="3A627031"/>
+    <w:multiLevelType w:val="hybridMultilevel"/>
+    <w:tmpl w:val="A6A6C048"/>
+    <w:lvl w:ilvl="0" w:tplc="0638CEC2">
+      <w:numFmt w:val="bullet"/>
+      <w:lvlText w:val=""/>
+      <w:lvlJc w:val="left"/>
+      <w:pPr>
+        <w:ind w:left="348" w:hanging="360"/>
+      </w:pPr>
+      <w:rPr>
+        <w:rFonts w:ascii="Symbol" w:eastAsiaTheme="minorHAnsi" w:hAnsi="Symbol" w:cstheme="minorBidi" w:hint="default"/>
+      </w:rPr>
+    </w:lvl>
+    <w:lvl w:ilvl="1" w:tplc="040F0003" w:tentative="1">
+      <w:start w:val="1"/>
+      <w:numFmt w:val="bullet"/>
+      <w:lvlText w:val="o"/>
+      <w:lvlJc w:val="left"/>
+      <w:pPr>
+        <w:ind w:left="1068" w:hanging="360"/>
+      </w:pPr>
+      <w:rPr>
+        <w:rFonts w:ascii="Courier New" w:hAnsi="Courier New" w:cs="Courier New" w:hint="default"/>
+      </w:rPr>
+    </w:lvl>
+    <w:lvl w:ilvl="2" w:tplc="040F0005" w:tentative="1">
+      <w:start w:val="1"/>
+      <w:numFmt w:val="bullet"/>
+      <w:lvlText w:val=""/>
+      <w:lvlJc w:val="left"/>
+      <w:pPr>
+        <w:ind w:left="1788" w:hanging="360"/>
+      </w:pPr>
+      <w:rPr>
+        <w:rFonts w:ascii="Wingdings" w:hAnsi="Wingdings" w:hint="default"/>
+      </w:rPr>
+    </w:lvl>
+    <w:lvl w:ilvl="3" w:tplc="040F0001" w:tentative="1">
+      <w:start w:val="1"/>
+      <w:numFmt w:val="bullet"/>
+      <w:lvlText w:val=""/>
+      <w:lvlJc w:val="left"/>
+      <w:pPr>
+        <w:ind w:left="2508" w:hanging="360"/>
+      </w:pPr>
+      <w:rPr>
+        <w:rFonts w:ascii="Symbol" w:hAnsi="Symbol" w:hint="default"/>
+      </w:rPr>
+    </w:lvl>
+    <w:lvl w:ilvl="4" w:tplc="040F0003" w:tentative="1">
+      <w:start w:val="1"/>
+      <w:numFmt w:val="bullet"/>
+      <w:lvlText w:val="o"/>
+      <w:lvlJc w:val="left"/>
+      <w:pPr>
+        <w:ind w:left="3228" w:hanging="360"/>
+      </w:pPr>
+      <w:rPr>
+        <w:rFonts w:ascii="Courier New" w:hAnsi="Courier New" w:cs="Courier New" w:hint="default"/>
+      </w:rPr>
+    </w:lvl>
+    <w:lvl w:ilvl="5" w:tplc="040F0005" w:tentative="1">
+      <w:start w:val="1"/>
+      <w:numFmt w:val="bullet"/>
+      <w:lvlText w:val=""/>
+      <w:lvlJc w:val="left"/>
+      <w:pPr>
+        <w:ind w:left="3948" w:hanging="360"/>
+      </w:pPr>
+      <w:rPr>
+        <w:rFonts w:ascii="Wingdings" w:hAnsi="Wingdings" w:hint="default"/>
+      </w:rPr>
+    </w:lvl>
+    <w:lvl w:ilvl="6" w:tplc="040F0001" w:tentative="1">
+      <w:start w:val="1"/>
+      <w:numFmt w:val="bullet"/>
+      <w:lvlText w:val=""/>
+      <w:lvlJc w:val="left"/>
+      <w:pPr>
+        <w:ind w:left="4668" w:hanging="360"/>
+      </w:pPr>
+      <w:rPr>
+        <w:rFonts w:ascii="Symbol" w:hAnsi="Symbol" w:hint="default"/>
+      </w:rPr>
+    </w:lvl>
+    <w:lvl w:ilvl="7" w:tplc="040F0003" w:tentative="1">
+      <w:start w:val="1"/>
+      <w:numFmt w:val="bullet"/>
+      <w:lvlText w:val="o"/>
+      <w:lvlJc w:val="left"/>
+      <w:pPr>
+        <w:ind w:left="5388" w:hanging="360"/>
+      </w:pPr>
+      <w:rPr>
+        <w:rFonts w:ascii="Courier New" w:hAnsi="Courier New" w:cs="Courier New" w:hint="default"/>
+      </w:rPr>
+    </w:lvl>
+    <w:lvl w:ilvl="8" w:tplc="040F0005" w:tentative="1">
+      <w:start w:val="1"/>
+      <w:numFmt w:val="bullet"/>
+      <w:lvlText w:val=""/>
+      <w:lvlJc w:val="left"/>
+      <w:pPr>
+        <w:ind w:left="6108" w:hanging="360"/>
+      </w:pPr>
+      <w:rPr>
+        <w:rFonts w:ascii="Wingdings" w:hAnsi="Wingdings" w:hint="default"/>
+      </w:rPr>
+    </w:lvl>
+  </w:abstractNum>
+  <w:abstractNum w:abstractNumId="4" w15:restartNumberingAfterBreak="0">
     <w:nsid w:val="7E252443"/>
     <w:multiLevelType w:val="hybridMultilevel"/>
     <w:tmpl w:val="9CE463AC"/>
@@ -1785,7 +1576,7 @@
     </w:lvl>
   </w:abstractNum>
   <w:num w:numId="1">
-    <w:abstractNumId w:val="3"/>
+    <w:abstractNumId w:val="4"/>
   </w:num>
   <w:num w:numId="2">
     <w:abstractNumId w:val="0"/>
@@ -1796,11 +1587,14 @@
   <w:num w:numId="4">
     <w:abstractNumId w:val="2"/>
   </w:num>
+  <w:num w:numId="5">
+    <w:abstractNumId w:val="3"/>
+  </w:num>
 </w:numbering>
 </file>
 
 <file path=word/styles.xml><?xml version="1.0" encoding="utf-8"?>
-<w:styles xmlns:mc="http://schemas.openxmlformats.org/markup-compatibility/2006" xmlns:r="http://schemas.openxmlformats.org/officeDocument/2006/relationships" xmlns:w="http://schemas.openxmlformats.org/wordprocessingml/2006/main" xmlns:w14="http://schemas.microsoft.com/office/word/2010/wordml" xmlns:w15="http://schemas.microsoft.com/office/word/2012/wordml" xmlns:w16se="http://schemas.microsoft.com/office/word/2015/wordml/symex" mc:Ignorable="w14 w15 w16se">
+<w:styles xmlns:mc="http://schemas.openxmlformats.org/markup-compatibility/2006" xmlns:r="http://schemas.openxmlformats.org/officeDocument/2006/relationships" xmlns:w="http://schemas.openxmlformats.org/wordprocessingml/2006/main" xmlns:w14="http://schemas.microsoft.com/office/word/2010/wordml" xmlns:w15="http://schemas.microsoft.com/office/word/2012/wordml" xmlns:w16cid="http://schemas.microsoft.com/office/word/2016/wordml/cid" xmlns:w16se="http://schemas.microsoft.com/office/word/2015/wordml/symex" mc:Ignorable="w14 w15 w16se w16cid">
   <w:docDefaults>
     <w:rPrDefault>
       <w:rPr>
@@ -1816,7 +1610,7 @@
       </w:pPr>
     </w:pPrDefault>
   </w:docDefaults>
-  <w:latentStyles w:defLockedState="0" w:defUIPriority="99" w:defSemiHidden="0" w:defUnhideWhenUsed="0" w:defQFormat="0" w:count="371">
+  <w:latentStyles w:defLockedState="0" w:defUIPriority="99" w:defSemiHidden="0" w:defUnhideWhenUsed="0" w:defQFormat="0" w:count="376">
     <w:lsdException w:name="Normal" w:uiPriority="0" w:qFormat="1"/>
     <w:lsdException w:name="heading 1" w:uiPriority="9" w:qFormat="1"/>
     <w:lsdException w:name="heading 2" w:semiHidden="1" w:uiPriority="9" w:unhideWhenUsed="1" w:qFormat="1"/>
@@ -1922,7 +1716,6 @@
     <w:lsdException w:name="HTML Sample" w:semiHidden="1" w:unhideWhenUsed="1"/>
     <w:lsdException w:name="HTML Typewriter" w:semiHidden="1" w:unhideWhenUsed="1"/>
     <w:lsdException w:name="HTML Variable" w:semiHidden="1" w:unhideWhenUsed="1"/>
-    <w:lsdException w:name="Normal Table" w:semiHidden="1" w:unhideWhenUsed="1"/>
     <w:lsdException w:name="annotation subject" w:semiHidden="1" w:unhideWhenUsed="1"/>
     <w:lsdException w:name="No List" w:semiHidden="1" w:unhideWhenUsed="1"/>
     <w:lsdException w:name="Outline List 1" w:semiHidden="1" w:unhideWhenUsed="1"/>
@@ -1965,11 +1758,8 @@
     <w:lsdException w:name="Table Contemporary" w:semiHidden="1" w:unhideWhenUsed="1"/>
     <w:lsdException w:name="Table Elegant" w:semiHidden="1" w:unhideWhenUsed="1"/>
     <w:lsdException w:name="Table Professional" w:semiHidden="1" w:unhideWhenUsed="1"/>
-    <w:lsdException w:name="Table Subtle 1" w:semiHidden="1" w:unhideWhenUsed="1"/>
     <w:lsdException w:name="Table Subtle 2" w:semiHidden="1" w:unhideWhenUsed="1"/>
     <w:lsdException w:name="Table Web 1" w:semiHidden="1" w:unhideWhenUsed="1"/>
-    <w:lsdException w:name="Table Web 2" w:semiHidden="1" w:unhideWhenUsed="1"/>
-    <w:lsdException w:name="Table Web 3" w:semiHidden="1" w:unhideWhenUsed="1"/>
     <w:lsdException w:name="Balloon Text" w:semiHidden="1" w:unhideWhenUsed="1"/>
     <w:lsdException w:name="Table Grid" w:uiPriority="39"/>
     <w:lsdException w:name="Table Theme" w:semiHidden="1" w:unhideWhenUsed="1"/>
@@ -2188,6 +1978,11 @@
     <w:lsdException w:name="List Table 5 Dark Accent 6" w:uiPriority="50"/>
     <w:lsdException w:name="List Table 6 Colorful Accent 6" w:uiPriority="51"/>
     <w:lsdException w:name="List Table 7 Colorful Accent 6" w:uiPriority="52"/>
+    <w:lsdException w:name="Mention" w:semiHidden="1" w:unhideWhenUsed="1"/>
+    <w:lsdException w:name="Smart Hyperlink" w:semiHidden="1" w:unhideWhenUsed="1"/>
+    <w:lsdException w:name="Hashtag" w:semiHidden="1" w:unhideWhenUsed="1"/>
+    <w:lsdException w:name="Unresolved Mention" w:semiHidden="1" w:unhideWhenUsed="1"/>
+    <w:lsdException w:name="Smart Link" w:semiHidden="1" w:unhideWhenUsed="1"/>
   </w:latentStyles>
   <w:style w:type="paragraph" w:default="1" w:styleId="Normal">
     <w:name w:val="Normal"/>
@@ -2550,7 +2345,7 @@
 </file>
 
 <file path=customXml/itemProps1.xml><?xml version="1.0" encoding="utf-8"?>
-<ds:datastoreItem xmlns:ds="http://schemas.openxmlformats.org/officeDocument/2006/customXml" ds:itemID="{97213FBE-80EC-4F28-A8E4-37D5C3A69801}">
+<ds:datastoreItem xmlns:ds="http://schemas.openxmlformats.org/officeDocument/2006/customXml" ds:itemID="{711CC816-B897-4F2E-924A-1BAEF21D2703}">
   <ds:schemaRefs>
     <ds:schemaRef ds:uri="http://schemas.openxmlformats.org/officeDocument/2006/bibliography"/>
   </ds:schemaRefs>

</xml_diff>